<commit_message>
add linux tar and modify doc
</commit_message>
<xml_diff>
--- a/Gaea帮助文档.docx
+++ b/Gaea帮助文档.docx
@@ -340,7 +340,7 @@
           <w:r>
             <w:fldChar w:fldCharType="separate"/>
           </w:r>
-          <w:hyperlink w:anchor="_Toc334797714" w:history="1">
+          <w:hyperlink w:anchor="_Toc334803649" w:history="1">
             <w:r>
               <w:rPr>
                 <w:rStyle w:val="af6"/>
@@ -368,7 +368,7 @@
                 <w:noProof/>
                 <w:webHidden/>
               </w:rPr>
-              <w:instrText xml:space="preserve"> PAGEREF _Toc334797714 \h </w:instrText>
+              <w:instrText xml:space="preserve"> PAGEREF _Toc334803649 \h </w:instrText>
             </w:r>
             <w:r>
               <w:rPr>
@@ -411,7 +411,7 @@
               <w:sz w:val="21"/>
             </w:rPr>
           </w:pPr>
-          <w:hyperlink w:anchor="_Toc334797715" w:history="1">
+          <w:hyperlink w:anchor="_Toc334803650" w:history="1">
             <w:r>
               <w:rPr>
                 <w:rStyle w:val="af6"/>
@@ -454,7 +454,7 @@
                 <w:noProof/>
                 <w:webHidden/>
               </w:rPr>
-              <w:instrText xml:space="preserve"> PAGEREF _Toc334797715 \h </w:instrText>
+              <w:instrText xml:space="preserve"> PAGEREF _Toc334803650 \h </w:instrText>
             </w:r>
             <w:r>
               <w:rPr>
@@ -498,7 +498,7 @@
               <w:sz w:val="21"/>
             </w:rPr>
           </w:pPr>
-          <w:hyperlink w:anchor="_Toc334797716" w:history="1">
+          <w:hyperlink w:anchor="_Toc334803651" w:history="1">
             <w:r>
               <w:rPr>
                 <w:rStyle w:val="af6"/>
@@ -541,7 +541,7 @@
                 <w:noProof/>
                 <w:webHidden/>
               </w:rPr>
-              <w:instrText xml:space="preserve"> PAGEREF _Toc334797716 \h </w:instrText>
+              <w:instrText xml:space="preserve"> PAGEREF _Toc334803651 \h </w:instrText>
             </w:r>
             <w:r>
               <w:rPr>
@@ -585,7 +585,7 @@
               <w:sz w:val="21"/>
             </w:rPr>
           </w:pPr>
-          <w:hyperlink w:anchor="_Toc334797717" w:history="1">
+          <w:hyperlink w:anchor="_Toc334803652" w:history="1">
             <w:r>
               <w:rPr>
                 <w:rStyle w:val="af6"/>
@@ -628,7 +628,7 @@
                 <w:noProof/>
                 <w:webHidden/>
               </w:rPr>
-              <w:instrText xml:space="preserve"> PAGEREF _Toc334797717 \h </w:instrText>
+              <w:instrText xml:space="preserve"> PAGEREF _Toc334803652 \h </w:instrText>
             </w:r>
             <w:r>
               <w:rPr>
@@ -672,7 +672,7 @@
               <w:sz w:val="21"/>
             </w:rPr>
           </w:pPr>
-          <w:hyperlink w:anchor="_Toc334797718" w:history="1">
+          <w:hyperlink w:anchor="_Toc334803653" w:history="1">
             <w:r>
               <w:rPr>
                 <w:rStyle w:val="af6"/>
@@ -708,7 +708,7 @@
                 <w:noProof/>
                 <w:webHidden/>
               </w:rPr>
-              <w:instrText xml:space="preserve"> PAGEREF _Toc334797718 \h </w:instrText>
+              <w:instrText xml:space="preserve"> PAGEREF _Toc334803653 \h </w:instrText>
             </w:r>
             <w:r>
               <w:rPr>
@@ -752,7 +752,7 @@
               <w:sz w:val="21"/>
             </w:rPr>
           </w:pPr>
-          <w:hyperlink w:anchor="_Toc334797719" w:history="1">
+          <w:hyperlink w:anchor="_Toc334803654" w:history="1">
             <w:r>
               <w:rPr>
                 <w:rStyle w:val="af6"/>
@@ -788,7 +788,7 @@
                 <w:noProof/>
                 <w:webHidden/>
               </w:rPr>
-              <w:instrText xml:space="preserve"> PAGEREF _Toc334797719 \h </w:instrText>
+              <w:instrText xml:space="preserve"> PAGEREF _Toc334803654 \h </w:instrText>
             </w:r>
             <w:r>
               <w:rPr>
@@ -832,7 +832,7 @@
               <w:sz w:val="21"/>
             </w:rPr>
           </w:pPr>
-          <w:hyperlink w:anchor="_Toc334797720" w:history="1">
+          <w:hyperlink w:anchor="_Toc334803655" w:history="1">
             <w:r>
               <w:rPr>
                 <w:rStyle w:val="af6"/>
@@ -868,7 +868,7 @@
                 <w:noProof/>
                 <w:webHidden/>
               </w:rPr>
-              <w:instrText xml:space="preserve"> PAGEREF _Toc334797720 \h </w:instrText>
+              <w:instrText xml:space="preserve"> PAGEREF _Toc334803655 \h </w:instrText>
             </w:r>
             <w:r>
               <w:rPr>
@@ -912,7 +912,7 @@
               <w:sz w:val="21"/>
             </w:rPr>
           </w:pPr>
-          <w:hyperlink w:anchor="_Toc334797721" w:history="1">
+          <w:hyperlink w:anchor="_Toc334803656" w:history="1">
             <w:r>
               <w:rPr>
                 <w:rStyle w:val="af6"/>
@@ -948,7 +948,7 @@
                 <w:noProof/>
                 <w:webHidden/>
               </w:rPr>
-              <w:instrText xml:space="preserve"> PAGEREF _Toc334797721 \h </w:instrText>
+              <w:instrText xml:space="preserve"> PAGEREF _Toc334803656 \h </w:instrText>
             </w:r>
             <w:r>
               <w:rPr>
@@ -992,7 +992,7 @@
               <w:sz w:val="21"/>
             </w:rPr>
           </w:pPr>
-          <w:hyperlink w:anchor="_Toc334797722" w:history="1">
+          <w:hyperlink w:anchor="_Toc334803657" w:history="1">
             <w:r>
               <w:rPr>
                 <w:rStyle w:val="af6"/>
@@ -1028,7 +1028,7 @@
                 <w:noProof/>
                 <w:webHidden/>
               </w:rPr>
-              <w:instrText xml:space="preserve"> PAGEREF _Toc334797722 \h </w:instrText>
+              <w:instrText xml:space="preserve"> PAGEREF _Toc334803657 \h </w:instrText>
             </w:r>
             <w:r>
               <w:rPr>
@@ -1071,7 +1071,7 @@
               <w:sz w:val="21"/>
             </w:rPr>
           </w:pPr>
-          <w:hyperlink w:anchor="_Toc334797723" w:history="1">
+          <w:hyperlink w:anchor="_Toc334803658" w:history="1">
             <w:r>
               <w:rPr>
                 <w:rStyle w:val="af6"/>
@@ -1093,7 +1093,7 @@
                 <w:rFonts w:hint="eastAsia"/>
                 <w:noProof/>
               </w:rPr>
-              <w:t>安装与配置</w:t>
+              <w:t>容器安装与配置</w:t>
             </w:r>
             <w:r>
               <w:rPr>
@@ -1114,7 +1114,7 @@
                 <w:noProof/>
                 <w:webHidden/>
               </w:rPr>
-              <w:instrText xml:space="preserve"> PAGEREF _Toc334797723 \h </w:instrText>
+              <w:instrText xml:space="preserve"> PAGEREF _Toc334803658 \h </w:instrText>
             </w:r>
             <w:r>
               <w:rPr>
@@ -1158,7 +1158,7 @@
               <w:sz w:val="21"/>
             </w:rPr>
           </w:pPr>
-          <w:hyperlink w:anchor="_Toc334797724" w:history="1">
+          <w:hyperlink w:anchor="_Toc334803659" w:history="1">
             <w:r>
               <w:rPr>
                 <w:rStyle w:val="af6"/>
@@ -1216,7 +1216,7 @@
                 <w:noProof/>
                 <w:webHidden/>
               </w:rPr>
-              <w:instrText xml:space="preserve"> PAGEREF _Toc334797724 \h </w:instrText>
+              <w:instrText xml:space="preserve"> PAGEREF _Toc334803659 \h </w:instrText>
             </w:r>
             <w:r>
               <w:rPr>
@@ -1260,7 +1260,7 @@
               <w:sz w:val="21"/>
             </w:rPr>
           </w:pPr>
-          <w:hyperlink w:anchor="_Toc334797725" w:history="1">
+          <w:hyperlink w:anchor="_Toc334803660" w:history="1">
             <w:r>
               <w:rPr>
                 <w:rStyle w:val="af6"/>
@@ -1310,7 +1310,7 @@
                 <w:noProof/>
                 <w:webHidden/>
               </w:rPr>
-              <w:instrText xml:space="preserve"> PAGEREF _Toc334797725 \h </w:instrText>
+              <w:instrText xml:space="preserve"> PAGEREF _Toc334803660 \h </w:instrText>
             </w:r>
             <w:r>
               <w:rPr>
@@ -1354,7 +1354,7 @@
               <w:sz w:val="21"/>
             </w:rPr>
           </w:pPr>
-          <w:hyperlink w:anchor="_Toc334797726" w:history="1">
+          <w:hyperlink w:anchor="_Toc334803661" w:history="1">
             <w:r>
               <w:rPr>
                 <w:rStyle w:val="af6"/>
@@ -1396,7 +1396,7 @@
                 <w:noProof/>
                 <w:webHidden/>
               </w:rPr>
-              <w:instrText xml:space="preserve"> PAGEREF _Toc334797726 \h </w:instrText>
+              <w:instrText xml:space="preserve"> PAGEREF _Toc334803661 \h </w:instrText>
             </w:r>
             <w:r>
               <w:rPr>
@@ -1440,7 +1440,7 @@
               <w:sz w:val="21"/>
             </w:rPr>
           </w:pPr>
-          <w:hyperlink w:anchor="_Toc334797727" w:history="1">
+          <w:hyperlink w:anchor="_Toc334803662" w:history="1">
             <w:r>
               <w:rPr>
                 <w:rStyle w:val="af6"/>
@@ -1475,7 +1475,7 @@
                 <w:noProof/>
                 <w:webHidden/>
               </w:rPr>
-              <w:instrText xml:space="preserve"> PAGEREF _Toc334797727 \h </w:instrText>
+              <w:instrText xml:space="preserve"> PAGEREF _Toc334803662 \h </w:instrText>
             </w:r>
             <w:r>
               <w:rPr>
@@ -1519,7 +1519,7 @@
               <w:sz w:val="21"/>
             </w:rPr>
           </w:pPr>
-          <w:hyperlink w:anchor="_Toc334797728" w:history="1">
+          <w:hyperlink w:anchor="_Toc334803663" w:history="1">
             <w:r>
               <w:rPr>
                 <w:rStyle w:val="af6"/>
@@ -1577,7 +1577,7 @@
                 <w:noProof/>
                 <w:webHidden/>
               </w:rPr>
-              <w:instrText xml:space="preserve"> PAGEREF _Toc334797728 \h </w:instrText>
+              <w:instrText xml:space="preserve"> PAGEREF _Toc334803663 \h </w:instrText>
             </w:r>
             <w:r>
               <w:rPr>
@@ -1621,7 +1621,7 @@
               <w:sz w:val="21"/>
             </w:rPr>
           </w:pPr>
-          <w:hyperlink w:anchor="_Toc334797729" w:history="1">
+          <w:hyperlink w:anchor="_Toc334803664" w:history="1">
             <w:r>
               <w:rPr>
                 <w:rStyle w:val="af6"/>
@@ -1633,10 +1633,17 @@
             <w:r>
               <w:rPr>
                 <w:rStyle w:val="af6"/>
+                <w:noProof/>
+              </w:rPr>
+              <w:t xml:space="preserve"> Gaea</w:t>
+            </w:r>
+            <w:r>
+              <w:rPr>
+                <w:rStyle w:val="af6"/>
                 <w:rFonts w:hint="eastAsia"/>
                 <w:noProof/>
               </w:rPr>
-              <w:t xml:space="preserve"> 服务目录结构</w:t>
+              <w:t>容器目录结构</w:t>
             </w:r>
             <w:r>
               <w:rPr>
@@ -1657,7 +1664,7 @@
                 <w:noProof/>
                 <w:webHidden/>
               </w:rPr>
-              <w:instrText xml:space="preserve"> PAGEREF _Toc334797729 \h </w:instrText>
+              <w:instrText xml:space="preserve"> PAGEREF _Toc334803664 \h </w:instrText>
             </w:r>
             <w:r>
               <w:rPr>
@@ -1701,7 +1708,7 @@
               <w:sz w:val="21"/>
             </w:rPr>
           </w:pPr>
-          <w:hyperlink w:anchor="_Toc334797730" w:history="1">
+          <w:hyperlink w:anchor="_Toc334803665" w:history="1">
             <w:r>
               <w:rPr>
                 <w:rStyle w:val="af6"/>
@@ -1737,7 +1744,7 @@
                 <w:noProof/>
                 <w:webHidden/>
               </w:rPr>
-              <w:instrText xml:space="preserve"> PAGEREF _Toc334797730 \h </w:instrText>
+              <w:instrText xml:space="preserve"> PAGEREF _Toc334803665 \h </w:instrText>
             </w:r>
             <w:r>
               <w:rPr>
@@ -1780,7 +1787,7 @@
               <w:sz w:val="21"/>
             </w:rPr>
           </w:pPr>
-          <w:hyperlink w:anchor="_Toc334797731" w:history="1">
+          <w:hyperlink w:anchor="_Toc334803666" w:history="1">
             <w:r>
               <w:rPr>
                 <w:rStyle w:val="af6"/>
@@ -1823,7 +1830,7 @@
                 <w:noProof/>
                 <w:webHidden/>
               </w:rPr>
-              <w:instrText xml:space="preserve"> PAGEREF _Toc334797731 \h </w:instrText>
+              <w:instrText xml:space="preserve"> PAGEREF _Toc334803666 \h </w:instrText>
             </w:r>
             <w:r>
               <w:rPr>
@@ -1867,7 +1874,7 @@
               <w:sz w:val="21"/>
             </w:rPr>
           </w:pPr>
-          <w:hyperlink w:anchor="_Toc334797732" w:history="1">
+          <w:hyperlink w:anchor="_Toc334803667" w:history="1">
             <w:r>
               <w:rPr>
                 <w:rStyle w:val="af6"/>
@@ -1903,7 +1910,7 @@
                 <w:noProof/>
                 <w:webHidden/>
               </w:rPr>
-              <w:instrText xml:space="preserve"> PAGEREF _Toc334797732 \h </w:instrText>
+              <w:instrText xml:space="preserve"> PAGEREF _Toc334803667 \h </w:instrText>
             </w:r>
             <w:r>
               <w:rPr>
@@ -1947,7 +1954,7 @@
               <w:sz w:val="21"/>
             </w:rPr>
           </w:pPr>
-          <w:hyperlink w:anchor="_Toc334797733" w:history="1">
+          <w:hyperlink w:anchor="_Toc334803668" w:history="1">
             <w:r>
               <w:rPr>
                 <w:rStyle w:val="af6"/>
@@ -1983,7 +1990,7 @@
                 <w:noProof/>
                 <w:webHidden/>
               </w:rPr>
-              <w:instrText xml:space="preserve"> PAGEREF _Toc334797733 \h </w:instrText>
+              <w:instrText xml:space="preserve"> PAGEREF _Toc334803668 \h </w:instrText>
             </w:r>
             <w:r>
               <w:rPr>
@@ -2027,7 +2034,7 @@
               <w:sz w:val="21"/>
             </w:rPr>
           </w:pPr>
-          <w:hyperlink w:anchor="_Toc334797734" w:history="1">
+          <w:hyperlink w:anchor="_Toc334803669" w:history="1">
             <w:r>
               <w:rPr>
                 <w:rStyle w:val="af6"/>
@@ -2062,7 +2069,7 @@
                 <w:noProof/>
                 <w:webHidden/>
               </w:rPr>
-              <w:instrText xml:space="preserve"> PAGEREF _Toc334797734 \h </w:instrText>
+              <w:instrText xml:space="preserve"> PAGEREF _Toc334803669 \h </w:instrText>
             </w:r>
             <w:r>
               <w:rPr>
@@ -2106,7 +2113,7 @@
               <w:sz w:val="21"/>
             </w:rPr>
           </w:pPr>
-          <w:hyperlink w:anchor="_Toc334797735" w:history="1">
+          <w:hyperlink w:anchor="_Toc334803670" w:history="1">
             <w:r>
               <w:rPr>
                 <w:rStyle w:val="af6"/>
@@ -2141,7 +2148,7 @@
                 <w:noProof/>
                 <w:webHidden/>
               </w:rPr>
-              <w:instrText xml:space="preserve"> PAGEREF _Toc334797735 \h </w:instrText>
+              <w:instrText xml:space="preserve"> PAGEREF _Toc334803670 \h </w:instrText>
             </w:r>
             <w:r>
               <w:rPr>
@@ -2185,7 +2192,7 @@
               <w:sz w:val="21"/>
             </w:rPr>
           </w:pPr>
-          <w:hyperlink w:anchor="_Toc334797736" w:history="1">
+          <w:hyperlink w:anchor="_Toc334803671" w:history="1">
             <w:r>
               <w:rPr>
                 <w:rStyle w:val="af6"/>
@@ -2220,7 +2227,7 @@
                 <w:noProof/>
                 <w:webHidden/>
               </w:rPr>
-              <w:instrText xml:space="preserve"> PAGEREF _Toc334797736 \h </w:instrText>
+              <w:instrText xml:space="preserve"> PAGEREF _Toc334803671 \h </w:instrText>
             </w:r>
             <w:r>
               <w:rPr>
@@ -2264,7 +2271,7 @@
               <w:sz w:val="21"/>
             </w:rPr>
           </w:pPr>
-          <w:hyperlink w:anchor="_Toc334797737" w:history="1">
+          <w:hyperlink w:anchor="_Toc334803672" w:history="1">
             <w:r>
               <w:rPr>
                 <w:rStyle w:val="af6"/>
@@ -2299,7 +2306,7 @@
                 <w:noProof/>
                 <w:webHidden/>
               </w:rPr>
-              <w:instrText xml:space="preserve"> PAGEREF _Toc334797737 \h </w:instrText>
+              <w:instrText xml:space="preserve"> PAGEREF _Toc334803672 \h </w:instrText>
             </w:r>
             <w:r>
               <w:rPr>
@@ -2343,7 +2350,7 @@
               <w:sz w:val="21"/>
             </w:rPr>
           </w:pPr>
-          <w:hyperlink w:anchor="_Toc334797738" w:history="1">
+          <w:hyperlink w:anchor="_Toc334803673" w:history="1">
             <w:r>
               <w:rPr>
                 <w:rStyle w:val="af6"/>
@@ -2379,7 +2386,7 @@
                 <w:noProof/>
                 <w:webHidden/>
               </w:rPr>
-              <w:instrText xml:space="preserve"> PAGEREF _Toc334797738 \h </w:instrText>
+              <w:instrText xml:space="preserve"> PAGEREF _Toc334803673 \h </w:instrText>
             </w:r>
             <w:r>
               <w:rPr>
@@ -2423,7 +2430,7 @@
               <w:sz w:val="21"/>
             </w:rPr>
           </w:pPr>
-          <w:hyperlink w:anchor="_Toc334797739" w:history="1">
+          <w:hyperlink w:anchor="_Toc334803674" w:history="1">
             <w:r>
               <w:rPr>
                 <w:rStyle w:val="af6"/>
@@ -2459,7 +2466,7 @@
                 <w:noProof/>
                 <w:webHidden/>
               </w:rPr>
-              <w:instrText xml:space="preserve"> PAGEREF _Toc334797739 \h </w:instrText>
+              <w:instrText xml:space="preserve"> PAGEREF _Toc334803674 \h </w:instrText>
             </w:r>
             <w:r>
               <w:rPr>
@@ -2503,7 +2510,7 @@
               <w:sz w:val="21"/>
             </w:rPr>
           </w:pPr>
-          <w:hyperlink w:anchor="_Toc334797740" w:history="1">
+          <w:hyperlink w:anchor="_Toc334803675" w:history="1">
             <w:r>
               <w:rPr>
                 <w:rStyle w:val="af6"/>
@@ -2539,7 +2546,7 @@
                 <w:noProof/>
                 <w:webHidden/>
               </w:rPr>
-              <w:instrText xml:space="preserve"> PAGEREF _Toc334797740 \h </w:instrText>
+              <w:instrText xml:space="preserve"> PAGEREF _Toc334803675 \h </w:instrText>
             </w:r>
             <w:r>
               <w:rPr>
@@ -2582,7 +2589,7 @@
               <w:sz w:val="21"/>
             </w:rPr>
           </w:pPr>
-          <w:hyperlink w:anchor="_Toc334797741" w:history="1">
+          <w:hyperlink w:anchor="_Toc334803676" w:history="1">
             <w:r>
               <w:rPr>
                 <w:rStyle w:val="af6"/>
@@ -2625,7 +2632,7 @@
                 <w:noProof/>
                 <w:webHidden/>
               </w:rPr>
-              <w:instrText xml:space="preserve"> PAGEREF _Toc334797741 \h </w:instrText>
+              <w:instrText xml:space="preserve"> PAGEREF _Toc334803676 \h </w:instrText>
             </w:r>
             <w:r>
               <w:rPr>
@@ -2669,7 +2676,7 @@
               <w:sz w:val="21"/>
             </w:rPr>
           </w:pPr>
-          <w:hyperlink w:anchor="_Toc334797742" w:history="1">
+          <w:hyperlink w:anchor="_Toc334803677" w:history="1">
             <w:r>
               <w:rPr>
                 <w:rStyle w:val="af6"/>
@@ -2705,7 +2712,7 @@
                 <w:noProof/>
                 <w:webHidden/>
               </w:rPr>
-              <w:instrText xml:space="preserve"> PAGEREF _Toc334797742 \h </w:instrText>
+              <w:instrText xml:space="preserve"> PAGEREF _Toc334803677 \h </w:instrText>
             </w:r>
             <w:r>
               <w:rPr>
@@ -2749,7 +2756,7 @@
               <w:sz w:val="21"/>
             </w:rPr>
           </w:pPr>
-          <w:hyperlink w:anchor="_Toc334797743" w:history="1">
+          <w:hyperlink w:anchor="_Toc334803678" w:history="1">
             <w:r>
               <w:rPr>
                 <w:rStyle w:val="af6"/>
@@ -2784,7 +2791,7 @@
                 <w:noProof/>
                 <w:webHidden/>
               </w:rPr>
-              <w:instrText xml:space="preserve"> PAGEREF _Toc334797743 \h </w:instrText>
+              <w:instrText xml:space="preserve"> PAGEREF _Toc334803678 \h </w:instrText>
             </w:r>
             <w:r>
               <w:rPr>
@@ -2828,7 +2835,7 @@
               <w:sz w:val="21"/>
             </w:rPr>
           </w:pPr>
-          <w:hyperlink w:anchor="_Toc334797744" w:history="1">
+          <w:hyperlink w:anchor="_Toc334803679" w:history="1">
             <w:r>
               <w:rPr>
                 <w:rStyle w:val="af6"/>
@@ -2863,7 +2870,7 @@
                 <w:noProof/>
                 <w:webHidden/>
               </w:rPr>
-              <w:instrText xml:space="preserve"> PAGEREF _Toc334797744 \h </w:instrText>
+              <w:instrText xml:space="preserve"> PAGEREF _Toc334803679 \h </w:instrText>
             </w:r>
             <w:r>
               <w:rPr>
@@ -2907,7 +2914,7 @@
               <w:sz w:val="21"/>
             </w:rPr>
           </w:pPr>
-          <w:hyperlink w:anchor="_Toc334797745" w:history="1">
+          <w:hyperlink w:anchor="_Toc334803680" w:history="1">
             <w:r>
               <w:rPr>
                 <w:rStyle w:val="af6"/>
@@ -2943,7 +2950,7 @@
                 <w:noProof/>
                 <w:webHidden/>
               </w:rPr>
-              <w:instrText xml:space="preserve"> PAGEREF _Toc334797745 \h </w:instrText>
+              <w:instrText xml:space="preserve"> PAGEREF _Toc334803680 \h </w:instrText>
             </w:r>
             <w:r>
               <w:rPr>
@@ -2987,7 +2994,7 @@
               <w:sz w:val="21"/>
             </w:rPr>
           </w:pPr>
-          <w:hyperlink w:anchor="_Toc334797746" w:history="1">
+          <w:hyperlink w:anchor="_Toc334803681" w:history="1">
             <w:r>
               <w:rPr>
                 <w:rStyle w:val="af6"/>
@@ -3022,7 +3029,7 @@
                 <w:noProof/>
                 <w:webHidden/>
               </w:rPr>
-              <w:instrText xml:space="preserve"> PAGEREF _Toc334797746 \h </w:instrText>
+              <w:instrText xml:space="preserve"> PAGEREF _Toc334803681 \h </w:instrText>
             </w:r>
             <w:r>
               <w:rPr>
@@ -3066,7 +3073,7 @@
               <w:sz w:val="21"/>
             </w:rPr>
           </w:pPr>
-          <w:hyperlink w:anchor="_Toc334797747" w:history="1">
+          <w:hyperlink w:anchor="_Toc334803682" w:history="1">
             <w:r>
               <w:rPr>
                 <w:rStyle w:val="af6"/>
@@ -3101,7 +3108,7 @@
                 <w:noProof/>
                 <w:webHidden/>
               </w:rPr>
-              <w:instrText xml:space="preserve"> PAGEREF _Toc334797747 \h </w:instrText>
+              <w:instrText xml:space="preserve"> PAGEREF _Toc334803682 \h </w:instrText>
             </w:r>
             <w:r>
               <w:rPr>
@@ -3145,7 +3152,7 @@
               <w:sz w:val="21"/>
             </w:rPr>
           </w:pPr>
-          <w:hyperlink w:anchor="_Toc334797748" w:history="1">
+          <w:hyperlink w:anchor="_Toc334803683" w:history="1">
             <w:r>
               <w:rPr>
                 <w:rStyle w:val="af6"/>
@@ -3181,7 +3188,7 @@
                 <w:noProof/>
                 <w:webHidden/>
               </w:rPr>
-              <w:instrText xml:space="preserve"> PAGEREF _Toc334797748 \h </w:instrText>
+              <w:instrText xml:space="preserve"> PAGEREF _Toc334803683 \h </w:instrText>
             </w:r>
             <w:r>
               <w:rPr>
@@ -3225,7 +3232,7 @@
               <w:sz w:val="21"/>
             </w:rPr>
           </w:pPr>
-          <w:hyperlink w:anchor="_Toc334797749" w:history="1">
+          <w:hyperlink w:anchor="_Toc334803684" w:history="1">
             <w:r>
               <w:rPr>
                 <w:rStyle w:val="af6"/>
@@ -3261,7 +3268,7 @@
                 <w:noProof/>
                 <w:webHidden/>
               </w:rPr>
-              <w:instrText xml:space="preserve"> PAGEREF _Toc334797749 \h </w:instrText>
+              <w:instrText xml:space="preserve"> PAGEREF _Toc334803684 \h </w:instrText>
             </w:r>
             <w:r>
               <w:rPr>
@@ -3305,7 +3312,7 @@
               <w:sz w:val="21"/>
             </w:rPr>
           </w:pPr>
-          <w:hyperlink w:anchor="_Toc334797750" w:history="1">
+          <w:hyperlink w:anchor="_Toc334803685" w:history="1">
             <w:r>
               <w:rPr>
                 <w:rStyle w:val="af6"/>
@@ -3340,7 +3347,7 @@
                 <w:noProof/>
                 <w:webHidden/>
               </w:rPr>
-              <w:instrText xml:space="preserve"> PAGEREF _Toc334797750 \h </w:instrText>
+              <w:instrText xml:space="preserve"> PAGEREF _Toc334803685 \h </w:instrText>
             </w:r>
             <w:r>
               <w:rPr>
@@ -3384,7 +3391,7 @@
               <w:sz w:val="21"/>
             </w:rPr>
           </w:pPr>
-          <w:hyperlink w:anchor="_Toc334797751" w:history="1">
+          <w:hyperlink w:anchor="_Toc334803686" w:history="1">
             <w:r>
               <w:rPr>
                 <w:rStyle w:val="af6"/>
@@ -3419,7 +3426,7 @@
                 <w:noProof/>
                 <w:webHidden/>
               </w:rPr>
-              <w:instrText xml:space="preserve"> PAGEREF _Toc334797751 \h </w:instrText>
+              <w:instrText xml:space="preserve"> PAGEREF _Toc334803686 \h </w:instrText>
             </w:r>
             <w:r>
               <w:rPr>
@@ -3463,7 +3470,7 @@
               <w:sz w:val="21"/>
             </w:rPr>
           </w:pPr>
-          <w:hyperlink w:anchor="_Toc334797752" w:history="1">
+          <w:hyperlink w:anchor="_Toc334803687" w:history="1">
             <w:r>
               <w:rPr>
                 <w:rStyle w:val="af6"/>
@@ -3498,7 +3505,7 @@
                 <w:noProof/>
                 <w:webHidden/>
               </w:rPr>
-              <w:instrText xml:space="preserve"> PAGEREF _Toc334797752 \h </w:instrText>
+              <w:instrText xml:space="preserve"> PAGEREF _Toc334803687 \h </w:instrText>
             </w:r>
             <w:r>
               <w:rPr>
@@ -3542,7 +3549,7 @@
               <w:sz w:val="21"/>
             </w:rPr>
           </w:pPr>
-          <w:hyperlink w:anchor="_Toc334797753" w:history="1">
+          <w:hyperlink w:anchor="_Toc334803688" w:history="1">
             <w:r>
               <w:rPr>
                 <w:rStyle w:val="af6"/>
@@ -3569,7 +3576,7 @@
                 <w:noProof/>
                 <w:webHidden/>
               </w:rPr>
-              <w:instrText xml:space="preserve"> PAGEREF _Toc334797753 \h </w:instrText>
+              <w:instrText xml:space="preserve"> PAGEREF _Toc334803688 \h </w:instrText>
             </w:r>
             <w:r>
               <w:rPr>
@@ -3613,7 +3620,7 @@
               <w:sz w:val="21"/>
             </w:rPr>
           </w:pPr>
-          <w:hyperlink w:anchor="_Toc334797754" w:history="1">
+          <w:hyperlink w:anchor="_Toc334803689" w:history="1">
             <w:r>
               <w:rPr>
                 <w:rStyle w:val="af6"/>
@@ -3656,7 +3663,7 @@
                 <w:noProof/>
                 <w:webHidden/>
               </w:rPr>
-              <w:instrText xml:space="preserve"> PAGEREF _Toc334797754 \h </w:instrText>
+              <w:instrText xml:space="preserve"> PAGEREF _Toc334803689 \h </w:instrText>
             </w:r>
             <w:r>
               <w:rPr>
@@ -3704,7 +3711,7 @@
         </w:numPr>
         <w:spacing w:line="360" w:lineRule="auto"/>
       </w:pPr>
-      <w:bookmarkStart w:id="1" w:name="_Toc334797714"/>
+      <w:bookmarkStart w:id="1" w:name="_Toc334803649"/>
       <w:r>
         <w:rPr>
           <w:rFonts w:hint="eastAsia"/>
@@ -3979,7 +3986,13 @@
         <w:rPr>
           <w:rFonts w:hint="eastAsia"/>
         </w:rPr>
-        <w:t>部门：客户端、协议、序列化、服务端</w:t>
+        <w:t>部分</w:t>
+      </w:r>
+      <w:r>
+        <w:rPr>
+          <w:rFonts w:hint="eastAsia"/>
+        </w:rPr>
+        <w:t>：客户端、协议、序列化、服务端</w:t>
       </w:r>
       <w:r>
         <w:rPr>
@@ -3991,7 +4004,13 @@
         <w:rPr>
           <w:rFonts w:hint="eastAsia"/>
         </w:rPr>
-        <w:t>并</w:t>
+        <w:t>客户端</w:t>
+      </w:r>
+      <w:r>
+        <w:rPr>
+          <w:rFonts w:hint="eastAsia"/>
+        </w:rPr>
+        <w:t>现</w:t>
       </w:r>
       <w:r>
         <w:rPr>
@@ -4015,19 +4034,7 @@
         <w:rPr>
           <w:rFonts w:hint="eastAsia"/>
         </w:rPr>
-        <w:t>主流</w:t>
-      </w:r>
-      <w:r>
-        <w:rPr>
-          <w:rFonts w:hint="eastAsia"/>
-        </w:rPr>
-        <w:t>客户端</w:t>
-      </w:r>
-      <w:r>
-        <w:rPr>
-          <w:rFonts w:hint="eastAsia"/>
-        </w:rPr>
-        <w:t>平台</w:t>
+        <w:t>主流平台</w:t>
       </w:r>
       <w:r>
         <w:rPr>
@@ -4110,6 +4117,13 @@
           <w:rFonts w:asciiTheme="minorEastAsia" w:eastAsiaTheme="minorEastAsia" w:hAnsiTheme="minorEastAsia" w:hint="eastAsia"/>
           <w:szCs w:val="24"/>
         </w:rPr>
+        <w:t>的</w:t>
+      </w:r>
+      <w:r>
+        <w:rPr>
+          <w:rFonts w:asciiTheme="minorEastAsia" w:eastAsiaTheme="minorEastAsia" w:hAnsiTheme="minorEastAsia" w:hint="eastAsia"/>
+          <w:szCs w:val="24"/>
+        </w:rPr>
         <w:t>使用</w:t>
       </w:r>
       <w:r>
@@ -4135,24 +4149,51 @@
       </w:r>
       <w:r>
         <w:rPr>
-          <w:rFonts w:asciiTheme="minorEastAsia" w:eastAsiaTheme="minorEastAsia" w:hAnsiTheme="minorEastAsia" w:hint="eastAsia"/>
-          <w:szCs w:val="24"/>
-        </w:rPr>
-        <w:t>c++、</w:t>
-      </w:r>
-      <w:r>
-        <w:rPr>
-          <w:rFonts w:asciiTheme="minorEastAsia" w:eastAsiaTheme="minorEastAsia" w:hAnsiTheme="minorEastAsia" w:hint="eastAsia"/>
-          <w:szCs w:val="24"/>
-        </w:rPr>
-        <w:t>c#、java</w:t>
-      </w:r>
-      <w:r>
-        <w:rPr>
-          <w:rFonts w:asciiTheme="minorEastAsia" w:eastAsiaTheme="minorEastAsia" w:hAnsiTheme="minorEastAsia" w:hint="eastAsia"/>
-          <w:szCs w:val="24"/>
-        </w:rPr>
-        <w:t>平台。</w:t>
+          <w:rFonts w:hint="eastAsia"/>
+        </w:rPr>
+        <w:t>c++、c#、java客户端，服务端由java开发</w:t>
+      </w:r>
+      <w:r>
+        <w:rPr>
+          <w:rFonts w:asciiTheme="minorEastAsia" w:eastAsiaTheme="minorEastAsia" w:hAnsiTheme="minorEastAsia" w:hint="eastAsia"/>
+          <w:szCs w:val="24"/>
+        </w:rPr>
+        <w:t>。</w:t>
+      </w:r>
+      <w:r>
+        <w:rPr>
+          <w:rFonts w:asciiTheme="minorEastAsia" w:eastAsiaTheme="minorEastAsia" w:hAnsiTheme="minorEastAsia" w:hint="eastAsia"/>
+          <w:szCs w:val="24"/>
+        </w:rPr>
+        <w:t>本文中提到的Gaea为Gaea本身</w:t>
+      </w:r>
+      <w:r>
+        <w:rPr>
+          <w:rFonts w:asciiTheme="minorEastAsia" w:eastAsiaTheme="minorEastAsia" w:hAnsiTheme="minorEastAsia" w:hint="eastAsia"/>
+          <w:szCs w:val="24"/>
+        </w:rPr>
+        <w:t>，</w:t>
+      </w:r>
+      <w:r>
+        <w:rPr>
+          <w:rFonts w:asciiTheme="minorEastAsia" w:eastAsiaTheme="minorEastAsia" w:hAnsiTheme="minorEastAsia" w:hint="eastAsia"/>
+          <w:szCs w:val="24"/>
+        </w:rPr>
+        <w:t>包括客户端、服务端、协议、序列化</w:t>
+      </w:r>
+      <w:r>
+        <w:rPr>
+          <w:rFonts w:asciiTheme="minorEastAsia" w:eastAsiaTheme="minorEastAsia" w:hAnsiTheme="minorEastAsia" w:hint="eastAsia"/>
+          <w:szCs w:val="24"/>
+        </w:rPr>
+        <w:t>，Gaea容器</w:t>
+      </w:r>
+      <w:r>
+        <w:rPr>
+          <w:rFonts w:asciiTheme="minorEastAsia" w:eastAsiaTheme="minorEastAsia" w:hAnsiTheme="minorEastAsia" w:hint="eastAsia"/>
+          <w:szCs w:val="24"/>
+        </w:rPr>
+        <w:t>指可以部署服务的容器本身。</w:t>
       </w:r>
     </w:p>
     <w:p>
@@ -4506,6 +4547,7 @@
           <w:rFonts w:asciiTheme="minorEastAsia" w:eastAsiaTheme="minorEastAsia" w:hAnsiTheme="minorEastAsia" w:hint="eastAsia"/>
           <w:szCs w:val="24"/>
         </w:rPr>
+        <w:lastRenderedPageBreak/>
         <w:t>用于示例代码和代码段、类、变量、方法名称、文本内使用的Java关键字、SQL命令、表名、列名及XML元素和标记等。</w:t>
       </w:r>
     </w:p>
@@ -4654,7 +4696,7 @@
         <w:pStyle w:val="1"/>
         <w:spacing w:line="360" w:lineRule="auto"/>
       </w:pPr>
-      <w:bookmarkStart w:id="2" w:name="_Toc334797715"/>
+      <w:bookmarkStart w:id="2" w:name="_Toc334803650"/>
       <w:r>
         <w:rPr>
           <w:rFonts w:hint="eastAsia"/>
@@ -4681,7 +4723,7 @@
         </w:rPr>
         <w:t xml:space="preserve"> </w:t>
       </w:r>
-      <w:bookmarkStart w:id="3" w:name="_Toc334797716"/>
+      <w:bookmarkStart w:id="3" w:name="_Toc334803651"/>
       <w:r>
         <w:rPr>
           <w:rFonts w:hint="eastAsia"/>
@@ -4824,7 +4866,7 @@
         </w:rPr>
         <w:t xml:space="preserve"> </w:t>
       </w:r>
-      <w:bookmarkStart w:id="4" w:name="_Toc334797717"/>
+      <w:bookmarkStart w:id="4" w:name="_Toc334803652"/>
       <w:r>
         <w:rPr>
           <w:rFonts w:hint="eastAsia"/>
@@ -4975,12 +5017,6 @@
         <w:rPr>
           <w:rFonts w:asciiTheme="minorEastAsia" w:eastAsiaTheme="minorEastAsia" w:hAnsiTheme="minorEastAsia" w:hint="eastAsia"/>
         </w:rPr>
-        <w:t>等</w:t>
-      </w:r>
-      <w:r>
-        <w:rPr>
-          <w:rFonts w:asciiTheme="minorEastAsia" w:eastAsiaTheme="minorEastAsia" w:hAnsiTheme="minorEastAsia" w:hint="eastAsia"/>
-        </w:rPr>
         <w:t>。</w:t>
       </w:r>
     </w:p>
@@ -5099,7 +5135,7 @@
         </w:rPr>
         <w:t xml:space="preserve"> </w:t>
       </w:r>
-      <w:bookmarkStart w:id="7" w:name="_Toc334797718"/>
+      <w:bookmarkStart w:id="7" w:name="_Toc334803653"/>
       <w:r>
         <w:rPr>
           <w:rFonts w:hint="eastAsia"/>
@@ -5365,12 +5401,6 @@
         <w:rPr>
           <w:rFonts w:asciiTheme="minorEastAsia" w:eastAsiaTheme="minorEastAsia" w:hAnsiTheme="minorEastAsia" w:hint="eastAsia"/>
         </w:rPr>
-        <w:t>c、</w:t>
-      </w:r>
-      <w:r>
-        <w:rPr>
-          <w:rFonts w:asciiTheme="minorEastAsia" w:eastAsiaTheme="minorEastAsia" w:hAnsiTheme="minorEastAsia" w:hint="eastAsia"/>
-        </w:rPr>
         <w:t>c++</w:t>
       </w:r>
       <w:r>
@@ -5389,14 +5419,14 @@
         <w:rPr>
           <w:rFonts w:asciiTheme="minorEastAsia" w:eastAsiaTheme="minorEastAsia" w:hAnsiTheme="minorEastAsia" w:hint="eastAsia"/>
         </w:rPr>
-        <w:t>所</w:t>
+        <w:t>所开发</w:t>
       </w:r>
       <w:r>
         <w:rPr>
           <w:rFonts w:asciiTheme="minorEastAsia" w:eastAsiaTheme="minorEastAsia" w:hAnsiTheme="minorEastAsia" w:hint="eastAsia"/>
         </w:rPr>
         <w:lastRenderedPageBreak/>
-        <w:t>开发出来的服务就能很好的支持跨平台调用。</w:t>
+        <w:t>出来的服务就能很好的支持跨平台调用。</w:t>
       </w:r>
       <w:r>
         <w:rPr>
@@ -5713,7 +5743,7 @@
         </w:rPr>
         <w:t xml:space="preserve"> </w:t>
       </w:r>
-      <w:bookmarkStart w:id="8" w:name="_Toc334797719"/>
+      <w:bookmarkStart w:id="8" w:name="_Toc334803654"/>
       <w:r>
         <w:rPr>
           <w:rFonts w:hint="eastAsia"/>
@@ -6074,7 +6104,7 @@
         </w:rPr>
         <w:t xml:space="preserve"> </w:t>
       </w:r>
-      <w:bookmarkStart w:id="9" w:name="_Toc334797720"/>
+      <w:bookmarkStart w:id="9" w:name="_Toc334803655"/>
       <w:r>
         <w:rPr>
           <w:rFonts w:hint="eastAsia"/>
@@ -6954,7 +6984,7 @@
         <w:lastRenderedPageBreak/>
         <w:t xml:space="preserve"> </w:t>
       </w:r>
-      <w:bookmarkStart w:id="10" w:name="_Toc334797721"/>
+      <w:bookmarkStart w:id="10" w:name="_Toc334803656"/>
       <w:r>
         <w:rPr>
           <w:rFonts w:hint="eastAsia"/>
@@ -7545,7 +7575,7 @@
         </w:rPr>
         <w:t xml:space="preserve"> </w:t>
       </w:r>
-      <w:bookmarkStart w:id="11" w:name="_Toc334797722"/>
+      <w:bookmarkStart w:id="11" w:name="_Toc334803657"/>
       <w:r>
         <w:rPr>
           <w:rFonts w:hint="eastAsia"/>
@@ -7636,7 +7666,7 @@
         <w:pStyle w:val="1"/>
         <w:spacing w:line="360" w:lineRule="auto"/>
       </w:pPr>
-      <w:bookmarkStart w:id="12" w:name="_Toc334797723"/>
+      <w:bookmarkStart w:id="12" w:name="_Toc334803658"/>
       <w:r>
         <w:rPr>
           <w:rFonts w:hint="eastAsia"/>
@@ -7648,6 +7678,12 @@
         <w:rPr>
           <w:rFonts w:hint="eastAsia"/>
         </w:rPr>
+        <w:t>容器</w:t>
+      </w:r>
+      <w:r>
+        <w:rPr>
+          <w:rFonts w:hint="eastAsia"/>
+        </w:rPr>
         <w:t>安装与配置</w:t>
       </w:r>
       <w:bookmarkEnd w:id="12"/>
@@ -7702,7 +7738,7 @@
         <w:rPr>
           <w:rFonts w:hint="eastAsia"/>
         </w:rPr>
-        <w:t>，我们将从本章开始时间接触</w:t>
+        <w:t>，我们将从本章开始接触</w:t>
       </w:r>
       <w:r>
         <w:rPr>
@@ -7758,7 +7794,7 @@
         </w:rPr>
         <w:t xml:space="preserve"> </w:t>
       </w:r>
-      <w:bookmarkStart w:id="13" w:name="_Toc334797724"/>
+      <w:bookmarkStart w:id="13" w:name="_Toc334803659"/>
       <w:r>
         <w:rPr>
           <w:rFonts w:hint="eastAsia"/>
@@ -7790,7 +7826,7 @@
         </w:rPr>
         <w:t xml:space="preserve"> </w:t>
       </w:r>
-      <w:bookmarkStart w:id="14" w:name="_Toc334797725"/>
+      <w:bookmarkStart w:id="14" w:name="_Toc334803660"/>
       <w:r>
         <w:rPr>
           <w:rFonts w:hint="eastAsia"/>
@@ -8041,7 +8077,7 @@
         </w:rPr>
         <w:t xml:space="preserve"> </w:t>
       </w:r>
-      <w:bookmarkStart w:id="17" w:name="_Toc334797726"/>
+      <w:bookmarkStart w:id="17" w:name="_Toc334803661"/>
       <w:r>
         <w:rPr>
           <w:rFonts w:hint="eastAsia"/>
@@ -8100,9 +8136,51 @@
       </w:r>
       <w:r>
         <w:rPr>
+          <w:rFonts w:hint="eastAsia"/>
+        </w:rPr>
+        <w:t>容器</w:t>
+      </w:r>
+      <w:r>
+        <w:rPr>
           <w:rFonts w:asciiTheme="minorEastAsia" w:eastAsiaTheme="minorEastAsia" w:hAnsiTheme="minorEastAsia" w:hint="eastAsia"/>
         </w:rPr>
         <w:t>下载文件。</w:t>
+      </w:r>
+      <w:r>
+        <w:rPr>
+          <w:rFonts w:asciiTheme="minorEastAsia" w:eastAsiaTheme="minorEastAsia" w:hAnsiTheme="minorEastAsia"/>
+        </w:rPr>
+        <w:t>W</w:t>
+      </w:r>
+      <w:r>
+        <w:rPr>
+          <w:rFonts w:asciiTheme="minorEastAsia" w:eastAsiaTheme="minorEastAsia" w:hAnsiTheme="minorEastAsia" w:hint="eastAsia"/>
+        </w:rPr>
+        <w:t>indows下为gaea.zip</w:t>
+      </w:r>
+      <w:r>
+        <w:rPr>
+          <w:rFonts w:asciiTheme="minorEastAsia" w:eastAsiaTheme="minorEastAsia" w:hAnsiTheme="minorEastAsia" w:hint="eastAsia"/>
+        </w:rPr>
+        <w:t>，Linux/UNIX</w:t>
+      </w:r>
+      <w:r>
+        <w:rPr>
+          <w:rFonts w:asciiTheme="minorEastAsia" w:eastAsiaTheme="minorEastAsia" w:hAnsiTheme="minorEastAsia" w:hint="eastAsia"/>
+        </w:rPr>
+        <w:t>下为gaea.tar</w:t>
+      </w:r>
+      <w:r>
+        <w:rPr>
+          <w:rFonts w:asciiTheme="minorEastAsia" w:eastAsiaTheme="minorEastAsia" w:hAnsiTheme="minorEastAsia" w:hint="eastAsia"/>
+        </w:rPr>
+        <w:t>.gz</w:t>
+      </w:r>
+      <w:r>
+        <w:rPr>
+          <w:rFonts w:asciiTheme="minorEastAsia" w:eastAsiaTheme="minorEastAsia" w:hAnsiTheme="minorEastAsia" w:hint="eastAsia"/>
+        </w:rPr>
+        <w:t>。</w:t>
       </w:r>
     </w:p>
     <w:p>
@@ -8116,7 +8194,7 @@
         </w:rPr>
         <w:t xml:space="preserve"> </w:t>
       </w:r>
-      <w:bookmarkStart w:id="18" w:name="_Toc334797727"/>
+      <w:bookmarkStart w:id="18" w:name="_Toc334803662"/>
       <w:r>
         <w:rPr>
           <w:rFonts w:hint="eastAsia"/>
@@ -8156,7 +8234,7 @@
         <w:lastRenderedPageBreak/>
         <w:t xml:space="preserve"> </w:t>
       </w:r>
-      <w:bookmarkStart w:id="19" w:name="_Toc334797728"/>
+      <w:bookmarkStart w:id="19" w:name="_Toc334803663"/>
       <w:r>
         <w:rPr>
           <w:rFonts w:hint="eastAsia"/>
@@ -8244,12 +8322,6 @@
         <w:rPr>
           <w:rFonts w:hint="eastAsia"/>
         </w:rPr>
-        <w:t>首先，</w:t>
-      </w:r>
-      <w:r>
-        <w:rPr>
-          <w:rFonts w:hint="eastAsia"/>
-        </w:rPr>
         <w:t>与</w:t>
       </w:r>
       <w:r>
@@ -8280,7 +8352,7 @@
         <w:rPr>
           <w:rFonts w:hint="eastAsia"/>
         </w:rPr>
-        <w:t>一样，需要检查Java环境以及</w:t>
+        <w:t>一样，检查Java环境以及</w:t>
       </w:r>
       <w:r>
         <w:rPr>
@@ -8304,7 +8376,13 @@
         <w:rPr>
           <w:rFonts w:hint="eastAsia"/>
         </w:rPr>
-        <w:t>接着下载</w:t>
+        <w:t>然后</w:t>
+      </w:r>
+      <w:r>
+        <w:rPr>
+          <w:rFonts w:hint="eastAsia"/>
+        </w:rPr>
+        <w:t>下载</w:t>
       </w:r>
       <w:r>
         <w:rPr>
@@ -8316,7 +8394,25 @@
         <w:rPr>
           <w:rFonts w:hint="eastAsia"/>
         </w:rPr>
-        <w:t>文件，解压</w:t>
+        <w:t>文件，</w:t>
+      </w:r>
+      <w:r>
+        <w:rPr>
+          <w:rFonts w:hint="eastAsia"/>
+        </w:rPr>
+        <w:t>并</w:t>
+      </w:r>
+      <w:r>
+        <w:rPr>
+          <w:rFonts w:hint="eastAsia"/>
+        </w:rPr>
+        <w:t>解压</w:t>
+      </w:r>
+      <w:r>
+        <w:rPr>
+          <w:rFonts w:hint="eastAsia"/>
+        </w:rPr>
+        <w:t>到目标目录</w:t>
       </w:r>
       <w:r>
         <w:rPr>
@@ -8336,12 +8432,12 @@
         </w:rPr>
         <w:t xml:space="preserve"> </w:t>
       </w:r>
-      <w:bookmarkStart w:id="20" w:name="_Toc334797729"/>
-      <w:r>
-        <w:rPr>
-          <w:rFonts w:hint="eastAsia"/>
-        </w:rPr>
-        <w:t>服务</w:t>
+      <w:bookmarkStart w:id="20" w:name="_Toc334803664"/>
+      <w:r>
+        <w:rPr>
+          <w:rFonts w:hint="eastAsia"/>
+        </w:rPr>
+        <w:t>Gaea容器</w:t>
       </w:r>
       <w:r>
         <w:rPr>
@@ -9222,7 +9318,7 @@
         </w:rPr>
         <w:t xml:space="preserve"> </w:t>
       </w:r>
-      <w:bookmarkStart w:id="21" w:name="_Toc334797730"/>
+      <w:bookmarkStart w:id="21" w:name="_Toc334803665"/>
       <w:r>
         <w:rPr>
           <w:rFonts w:hint="eastAsia"/>
@@ -9313,7 +9409,7 @@
         <w:pStyle w:val="1"/>
         <w:spacing w:line="360" w:lineRule="auto"/>
       </w:pPr>
-      <w:bookmarkStart w:id="22" w:name="_Toc334797731"/>
+      <w:bookmarkStart w:id="22" w:name="_Toc334803666"/>
       <w:r>
         <w:rPr>
           <w:rFonts w:hint="eastAsia"/>
@@ -9381,7 +9477,7 @@
         </w:rPr>
         <w:t xml:space="preserve"> </w:t>
       </w:r>
-      <w:bookmarkStart w:id="23" w:name="_Toc334797732"/>
+      <w:bookmarkStart w:id="23" w:name="_Toc334803667"/>
       <w:r>
         <w:rPr>
           <w:rFonts w:hint="eastAsia"/>
@@ -10453,7 +10549,7 @@
           <w:color w:val="646464"/>
           <w:kern w:val="0"/>
         </w:rPr>
-        <w:t>编写</w:t>
+        <w:t>Gaea</w:t>
       </w:r>
       <w:r>
         <w:rPr>
@@ -10461,7 +10557,7 @@
           <w:color w:val="646464"/>
           <w:kern w:val="0"/>
         </w:rPr>
-        <w:t>Gaea</w:t>
+        <w:t>服务端定义接口</w:t>
       </w:r>
       <w:r>
         <w:rPr>
@@ -10469,7 +10565,7 @@
           <w:color w:val="646464"/>
           <w:kern w:val="0"/>
         </w:rPr>
-        <w:t>服务端</w:t>
+        <w:t>类</w:t>
       </w:r>
       <w:r>
         <w:rPr>
@@ -10477,15 +10573,14 @@
           <w:color w:val="646464"/>
           <w:kern w:val="0"/>
         </w:rPr>
-        <w:t>，如果客户端需要调用该接口，则在</w:t>
-      </w:r>
-      <w:r>
-        <w:rPr>
-          <w:rFonts w:hint="eastAsia"/>
+        <w:t>时必须实现注解</w:t>
+      </w:r>
+      <w:r>
+        <w:rPr>
           <w:color w:val="646464"/>
           <w:kern w:val="0"/>
         </w:rPr>
-        <w:t>定义接口</w:t>
+        <w:t>@ServiceContract</w:t>
       </w:r>
       <w:r>
         <w:rPr>
@@ -10493,37 +10588,22 @@
           <w:color w:val="646464"/>
           <w:kern w:val="0"/>
         </w:rPr>
-        <w:t>类</w:t>
-      </w:r>
-      <w:r>
-        <w:rPr>
-          <w:rFonts w:hint="eastAsia"/>
+        <w:t>，该接口类中的接口方法需要实现注解</w:t>
+      </w:r>
+      <w:r>
+        <w:rPr>
           <w:color w:val="646464"/>
           <w:kern w:val="0"/>
         </w:rPr>
-        <w:t>时必须实现注解</w:t>
-      </w:r>
-      <w:r>
-        <w:rPr>
+        <w:t>@OperationContract</w:t>
+      </w:r>
+      <w:r>
+        <w:rPr>
+          <w:rFonts w:hint="eastAsia"/>
           <w:color w:val="646464"/>
           <w:kern w:val="0"/>
         </w:rPr>
-        <w:t>@ServiceContract</w:t>
-      </w:r>
-      <w:r>
-        <w:rPr>
-          <w:rFonts w:hint="eastAsia"/>
-          <w:color w:val="646464"/>
-          <w:kern w:val="0"/>
-        </w:rPr>
-        <w:t>，该接口类中的接口方法需要实现注解</w:t>
-      </w:r>
-      <w:r>
-        <w:rPr>
-          <w:color w:val="646464"/>
-          <w:kern w:val="0"/>
-        </w:rPr>
-        <w:t>@OperationContract</w:t>
+        <w:t>。</w:t>
       </w:r>
     </w:p>
     <w:p>
@@ -12674,7 +12754,7 @@
         </w:rPr>
         <w:t xml:space="preserve"> </w:t>
       </w:r>
-      <w:bookmarkStart w:id="30" w:name="_Toc334797733"/>
+      <w:bookmarkStart w:id="30" w:name="_Toc334803668"/>
       <w:r>
         <w:rPr>
           <w:rFonts w:hint="eastAsia"/>
@@ -12700,7 +12780,7 @@
         </w:rPr>
         <w:t xml:space="preserve"> </w:t>
       </w:r>
-      <w:bookmarkStart w:id="31" w:name="_Toc334797734"/>
+      <w:bookmarkStart w:id="31" w:name="_Toc334803669"/>
       <w:r>
         <w:rPr>
           <w:rFonts w:hint="eastAsia"/>
@@ -14008,7 +14088,7 @@
         </w:rPr>
         <w:t xml:space="preserve"> </w:t>
       </w:r>
-      <w:bookmarkStart w:id="32" w:name="_Toc334797735"/>
+      <w:bookmarkStart w:id="32" w:name="_Toc334803670"/>
       <w:r>
         <w:rPr>
           <w:rFonts w:hint="eastAsia"/>
@@ -15880,7 +15960,7 @@
         </w:rPr>
         <w:t xml:space="preserve"> </w:t>
       </w:r>
-      <w:bookmarkStart w:id="33" w:name="_Toc334797736"/>
+      <w:bookmarkStart w:id="33" w:name="_Toc334803671"/>
       <w:r>
         <w:t>C</w:t>
       </w:r>
@@ -15937,18 +16017,11 @@
       </w:r>
     </w:p>
     <w:p>
-      <w:pPr>
-        <w:pStyle w:val="ac"/>
-        <w:numPr>
-          <w:ilvl w:val="0"/>
-          <w:numId w:val="28"/>
-        </w:numPr>
-      </w:pPr>
-      <w:r>
-        <w:rPr>
-          <w:rFonts w:hint="eastAsia"/>
-        </w:rPr>
-        <w:t>运行时需要</w:t>
+      <w:r>
+        <w:rPr>
+          <w:rFonts w:hint="eastAsia"/>
+        </w:rPr>
+        <w:t>运行时需</w:t>
       </w:r>
       <w:r>
         <w:rPr>
@@ -15967,6 +16040,9 @@
       <w:pPr>
         <w:pStyle w:val="ac"/>
         <w:ind w:left="360" w:firstLine="0"/>
+        <w:rPr>
+          <w:rFonts w:hint="eastAsia"/>
+        </w:rPr>
       </w:pPr>
       <w:r>
         <w:t>-f/</w:t>
@@ -15978,16 +16054,7 @@
         <w:t>项目路径</w:t>
       </w:r>
       <w:r>
-        <w:t>/src/protocol/SdpStruct.h /</w:t>
-      </w:r>
-      <w:r>
-        <w:rPr>
-          <w:rFonts w:hint="eastAsia"/>
-        </w:rPr>
-        <w:t>项目路径</w:t>
-      </w:r>
-      <w:r>
-        <w:t>/src/struct/struct.h</w:t>
+        <w:t xml:space="preserve">/src/protocol/SdpStruct.h </w:t>
       </w:r>
     </w:p>
     <w:p>
@@ -15996,13 +16063,16 @@
         <w:ind w:left="360" w:firstLine="0"/>
       </w:pPr>
       <w:r>
-        <w:t>struct.h</w:t>
-      </w:r>
-      <w:r>
-        <w:rPr>
-          <w:rFonts w:hint="eastAsia"/>
-        </w:rPr>
-        <w:t>需要序列化实体类对象</w:t>
+        <w:t>/</w:t>
+      </w:r>
+      <w:r>
+        <w:rPr>
+          <w:rFonts w:hint="eastAsia"/>
+        </w:rPr>
+        <w:t>项目路径</w:t>
+      </w:r>
+      <w:r>
+        <w:t>/src/struct/struct.h</w:t>
       </w:r>
     </w:p>
     <w:p>
@@ -16011,6 +16081,21 @@
         <w:ind w:left="360" w:firstLine="0"/>
       </w:pPr>
       <w:r>
+        <w:t>struct.h</w:t>
+      </w:r>
+      <w:r>
+        <w:rPr>
+          <w:rFonts w:hint="eastAsia"/>
+        </w:rPr>
+        <w:t>需要序列化实体类对象</w:t>
+      </w:r>
+    </w:p>
+    <w:p>
+      <w:pPr>
+        <w:pStyle w:val="ac"/>
+        <w:ind w:left="360" w:firstLine="0"/>
+      </w:pPr>
+      <w:r>
         <w:t>SdpStruct.h</w:t>
       </w:r>
       <w:r>
@@ -16022,8 +16107,8 @@
     </w:p>
     <w:p>
       <w:pPr>
-        <w:pStyle w:val="3"/>
-        <w:spacing w:before="163" w:after="163"/>
+        <w:pStyle w:val="2"/>
+        <w:spacing w:before="326" w:after="163"/>
       </w:pPr>
       <w:r>
         <w:rPr>
@@ -16031,7 +16116,7 @@
         </w:rPr>
         <w:t xml:space="preserve"> </w:t>
       </w:r>
-      <w:bookmarkStart w:id="34" w:name="_Toc334797737"/>
+      <w:bookmarkStart w:id="34" w:name="_Toc334803672"/>
       <w:r>
         <w:rPr>
           <w:rFonts w:hint="eastAsia"/>
@@ -16254,6 +16339,7 @@
         <w:rPr>
           <w:kern w:val="0"/>
         </w:rPr>
+        <w:lastRenderedPageBreak/>
         <w:t>&lt;Loadbalance&gt;</w:t>
       </w:r>
     </w:p>
@@ -16297,7 +16383,6 @@
         <w:rPr>
           <w:kern w:val="0"/>
         </w:rPr>
-        <w:lastRenderedPageBreak/>
         <w:tab/>
       </w:r>
       <w:r>
@@ -16488,7 +16573,7 @@
         </w:rPr>
         <w:t xml:space="preserve"> </w:t>
       </w:r>
-      <w:bookmarkStart w:id="35" w:name="_Toc334797738"/>
+      <w:bookmarkStart w:id="35" w:name="_Toc334803673"/>
       <w:r>
         <w:rPr>
           <w:rFonts w:hint="eastAsia"/>
@@ -16523,7 +16608,13 @@
         <w:rPr>
           <w:rFonts w:hint="eastAsia"/>
         </w:rPr>
-        <w:t>服务中，</w:t>
+        <w:t>容器</w:t>
+      </w:r>
+      <w:r>
+        <w:rPr>
+          <w:rFonts w:hint="eastAsia"/>
+        </w:rPr>
+        <w:t>中，</w:t>
       </w:r>
       <w:r>
         <w:rPr>
@@ -17033,6 +17124,7 @@
         <w:ind w:firstLine="0"/>
       </w:pPr>
       <w:r>
+        <w:lastRenderedPageBreak/>
         <w:t>&lt;name&gt;</w:t>
       </w:r>
       <w:r>
@@ -17066,7 +17158,6 @@
         <w:ind w:firstLine="0"/>
       </w:pPr>
       <w:r>
-        <w:lastRenderedPageBreak/>
         <w:t>&lt;/property&gt;</w:t>
       </w:r>
     </w:p>
@@ -17481,7 +17572,7 @@
         </w:rPr>
         <w:t xml:space="preserve"> </w:t>
       </w:r>
-      <w:bookmarkStart w:id="36" w:name="_Toc334797739"/>
+      <w:bookmarkStart w:id="36" w:name="_Toc334803674"/>
       <w:r>
         <w:rPr>
           <w:rFonts w:hint="eastAsia"/>
@@ -17589,6 +17680,7 @@
         <w:rPr>
           <w:rFonts w:hint="eastAsia"/>
         </w:rPr>
+        <w:lastRenderedPageBreak/>
         <w:t>UNIX系统下</w:t>
       </w:r>
       <w:r>
@@ -17606,7 +17698,6 @@
         <w:rPr>
           <w:rFonts w:hint="eastAsia"/>
         </w:rPr>
-        <w:lastRenderedPageBreak/>
         <w:t>chmod +x start</w:t>
       </w:r>
       <w:r>
@@ -17996,77 +18087,66 @@
       </w:pPr>
       <w:r>
         <w:rPr>
-          <w:color w:val="FF0000"/>
           <w:kern w:val="0"/>
         </w:rPr>
         <w:t>开始扫描全部引用</w:t>
       </w:r>
       <w:r>
         <w:rPr>
-          <w:color w:val="FF0000"/>
           <w:kern w:val="0"/>
         </w:rPr>
         <w:t>jar</w:t>
       </w:r>
       <w:r>
         <w:rPr>
-          <w:color w:val="FF0000"/>
           <w:kern w:val="0"/>
         </w:rPr>
         <w:t>包，如果扫描过程过长请在启动</w:t>
       </w:r>
       <w:r>
         <w:rPr>
-          <w:color w:val="FF0000"/>
           <w:kern w:val="0"/>
         </w:rPr>
         <w:t>vm</w:t>
       </w:r>
       <w:r>
         <w:rPr>
-          <w:color w:val="FF0000"/>
           <w:kern w:val="0"/>
         </w:rPr>
         <w:t>参数中设置</w:t>
       </w:r>
       <w:r>
         <w:rPr>
-          <w:color w:val="FF0000"/>
           <w:kern w:val="0"/>
         </w:rPr>
         <w:t>Gaea</w:t>
       </w:r>
       <w:r>
         <w:rPr>
-          <w:color w:val="FF0000"/>
           <w:kern w:val="0"/>
         </w:rPr>
         <w:t>.serializer.basepakage</w:t>
       </w:r>
       <w:r>
         <w:rPr>
-          <w:color w:val="FF0000"/>
           <w:kern w:val="0"/>
         </w:rPr>
         <w:t>或者设置</w:t>
       </w:r>
       <w:r>
         <w:rPr>
-          <w:color w:val="FF0000"/>
           <w:kern w:val="0"/>
         </w:rPr>
         <w:t>Gaea</w:t>
       </w:r>
       <w:r>
         <w:rPr>
-          <w:color w:val="FF0000"/>
           <w:kern w:val="0"/>
         </w:rPr>
         <w:t>.serializer.scantype=asyn</w:t>
       </w:r>
       <w:r>
         <w:rPr>
-          <w:color w:val="FF0000"/>
           <w:kern w:val="0"/>
         </w:rPr>
         <w:t>使用异步模式扫描。</w:t>
@@ -18970,6 +19050,7 @@
           <w:rFonts w:hint="eastAsia"/>
           <w:kern w:val="0"/>
         </w:rPr>
+        <w:lastRenderedPageBreak/>
         <w:t>备注：</w:t>
       </w:r>
     </w:p>
@@ -18987,7 +19068,6 @@
           <w:sz w:val="20"/>
           <w:szCs w:val="20"/>
         </w:rPr>
-        <w:lastRenderedPageBreak/>
         <w:t>蓝色</w:t>
       </w:r>
       <w:r>
@@ -19044,7 +19124,7 @@
         </w:rPr>
         <w:t xml:space="preserve"> </w:t>
       </w:r>
-      <w:bookmarkStart w:id="37" w:name="_Toc334797740"/>
+      <w:bookmarkStart w:id="37" w:name="_Toc334803675"/>
       <w:r>
         <w:rPr>
           <w:rFonts w:hint="eastAsia"/>
@@ -19167,7 +19247,7 @@
         <w:pStyle w:val="1"/>
         <w:spacing w:line="360" w:lineRule="auto"/>
       </w:pPr>
-      <w:bookmarkStart w:id="38" w:name="_Toc334797741"/>
+      <w:bookmarkStart w:id="38" w:name="_Toc334803676"/>
       <w:r>
         <w:rPr>
           <w:rFonts w:hint="eastAsia"/>
@@ -19200,7 +19280,7 @@
         </w:rPr>
         <w:t xml:space="preserve"> </w:t>
       </w:r>
-      <w:bookmarkStart w:id="39" w:name="_Toc334797742"/>
+      <w:bookmarkStart w:id="39" w:name="_Toc334803677"/>
       <w:r>
         <w:rPr>
           <w:rFonts w:hint="eastAsia"/>
@@ -19221,7 +19301,7 @@
         </w:rPr>
         <w:t xml:space="preserve"> </w:t>
       </w:r>
-      <w:bookmarkStart w:id="41" w:name="_Toc334797743"/>
+      <w:bookmarkStart w:id="41" w:name="_Toc334803678"/>
       <w:r>
         <w:rPr>
           <w:rFonts w:hint="eastAsia"/>
@@ -19294,7 +19374,7 @@
         </w:rPr>
         <w:t xml:space="preserve"> </w:t>
       </w:r>
-      <w:bookmarkStart w:id="43" w:name="_Toc334797744"/>
+      <w:bookmarkStart w:id="43" w:name="_Toc334803679"/>
       <w:r>
         <w:rPr>
           <w:rFonts w:hint="eastAsia"/>
@@ -22178,7 +22258,7 @@
         </w:rPr>
         <w:t xml:space="preserve"> </w:t>
       </w:r>
-      <w:bookmarkStart w:id="44" w:name="_Toc334797745"/>
+      <w:bookmarkStart w:id="44" w:name="_Toc334803680"/>
       <w:r>
         <w:rPr>
           <w:rFonts w:hint="eastAsia"/>
@@ -22199,7 +22279,7 @@
         </w:rPr>
         <w:t xml:space="preserve"> </w:t>
       </w:r>
-      <w:bookmarkStart w:id="46" w:name="_Toc334797746"/>
+      <w:bookmarkStart w:id="46" w:name="_Toc334803681"/>
       <w:r>
         <w:rPr>
           <w:rFonts w:hint="eastAsia"/>
@@ -22271,7 +22351,7 @@
         </w:rPr>
         <w:t xml:space="preserve"> </w:t>
       </w:r>
-      <w:bookmarkStart w:id="48" w:name="_Toc334797747"/>
+      <w:bookmarkStart w:id="48" w:name="_Toc334803682"/>
       <w:r>
         <w:rPr>
           <w:rFonts w:hint="eastAsia"/>
@@ -23652,7 +23732,7 @@
         <w:lastRenderedPageBreak/>
         <w:t xml:space="preserve"> </w:t>
       </w:r>
-      <w:bookmarkStart w:id="49" w:name="_Toc334797748"/>
+      <w:bookmarkStart w:id="49" w:name="_Toc334803683"/>
       <w:r>
         <w:rPr>
           <w:rFonts w:hint="eastAsia"/>
@@ -24068,7 +24148,7 @@
         </w:rPr>
         <w:t xml:space="preserve"> </w:t>
       </w:r>
-      <w:bookmarkStart w:id="50" w:name="_Toc334797749"/>
+      <w:bookmarkStart w:id="50" w:name="_Toc334803684"/>
       <w:r>
         <w:rPr>
           <w:rFonts w:hint="eastAsia"/>
@@ -24089,7 +24169,7 @@
         </w:rPr>
         <w:t xml:space="preserve"> </w:t>
       </w:r>
-      <w:bookmarkStart w:id="52" w:name="_Toc334797750"/>
+      <w:bookmarkStart w:id="52" w:name="_Toc334803685"/>
       <w:r>
         <w:rPr>
           <w:rFonts w:hint="eastAsia"/>
@@ -24603,7 +24683,7 @@
         <w:lastRenderedPageBreak/>
         <w:t xml:space="preserve"> </w:t>
       </w:r>
-      <w:bookmarkStart w:id="54" w:name="_Toc334797751"/>
+      <w:bookmarkStart w:id="54" w:name="_Toc334803686"/>
       <w:r>
         <w:rPr>
           <w:rFonts w:hint="eastAsia"/>
@@ -25700,7 +25780,7 @@
         </w:rPr>
         <w:t xml:space="preserve"> </w:t>
       </w:r>
-      <w:bookmarkStart w:id="56" w:name="_Toc334797752"/>
+      <w:bookmarkStart w:id="56" w:name="_Toc334803687"/>
       <w:r>
         <w:rPr>
           <w:rFonts w:hint="eastAsia"/>
@@ -26527,7 +26607,7 @@
         </w:rPr>
         <w:t xml:space="preserve"> </w:t>
       </w:r>
-      <w:bookmarkStart w:id="58" w:name="_Toc334797753"/>
+      <w:bookmarkStart w:id="58" w:name="_Toc334803688"/>
       <w:r>
         <w:rPr>
           <w:rFonts w:hint="eastAsia"/>
@@ -26761,7 +26841,7 @@
         </w:rPr>
         <w:t xml:space="preserve"> </w:t>
       </w:r>
-      <w:bookmarkStart w:id="59" w:name="_Toc334797754"/>
+      <w:bookmarkStart w:id="59" w:name="_Toc334803689"/>
       <w:r>
         <w:rPr>
           <w:rFonts w:hint="eastAsia"/>
@@ -28040,15 +28120,14 @@
           <w:sz w:val="20"/>
           <w:szCs w:val="20"/>
         </w:rPr>
-        <w:t>、退出</w:t>
-      </w:r>
-      <w:r>
-        <w:rPr>
-          <w:rFonts w:ascii="Courier New" w:eastAsiaTheme="minorEastAsia" w:hAnsi="Courier New" w:cs="Courier New"/>
-          <w:sz w:val="20"/>
-          <w:szCs w:val="20"/>
-        </w:rPr>
-        <w:t>quit</w:t>
+        <w:t>、</w:t>
+      </w:r>
+      <w:r>
+        <w:rPr>
+          <w:rFonts w:asciiTheme="minorEastAsia" w:eastAsiaTheme="minorEastAsia" w:hAnsiTheme="minorEastAsia" w:cs="Courier New"/>
+          <w:szCs w:val="24"/>
+        </w:rPr>
+        <w:t>退出quit</w:t>
       </w:r>
     </w:p>
     <w:p>
@@ -28201,7 +28280,7 @@
             <w:noProof/>
             <w:lang w:val="zh-CN"/>
           </w:rPr>
-          <w:t>2</w:t>
+          <w:t>27</w:t>
         </w:r>
         <w:r>
           <w:fldChar w:fldCharType="end"/>

</xml_diff>